<commit_message>
Changes for mobile requirement
Changes for mobile requirement
</commit_message>
<xml_diff>
--- a/Requirements/MobileApp_Requirements.docx
+++ b/Requirements/MobileApp_Requirements.docx
@@ -1,16 +1,23 @@
 
 <file path=word/document.xml><?xml version="1.0" encoding="utf-8"?>
-<w:document xmlns:wpc="http://schemas.microsoft.com/office/word/2010/wordprocessingCanvas" xmlns:cx="http://schemas.microsoft.com/office/drawing/2014/chartex" xmlns:mc="http://schemas.openxmlformats.org/markup-compatibility/2006" xmlns:o="urn:schemas-microsoft-com:office:office" xmlns:r="http://schemas.openxmlformats.org/officeDocument/2006/relationships" xmlns:m="http://schemas.openxmlformats.org/officeDocument/2006/math" xmlns:v="urn:schemas-microsoft-com:vml" xmlns:wp14="http://schemas.microsoft.com/office/word/2010/wordprocessingDrawing" xmlns:wp="http://schemas.openxmlformats.org/drawingml/2006/wordprocessingDrawing" xmlns:w10="urn:schemas-microsoft-com:office:word" xmlns:w="http://schemas.openxmlformats.org/wordprocessingml/2006/main" xmlns:w14="http://schemas.microsoft.com/office/word/2010/wordml" xmlns:w15="http://schemas.microsoft.com/office/word/2012/wordml" xmlns:w16se="http://schemas.microsoft.com/office/word/2015/wordml/symex" xmlns:wpg="http://schemas.microsoft.com/office/word/2010/wordprocessingGroup" xmlns:wpi="http://schemas.microsoft.com/office/word/2010/wordprocessingInk" xmlns:wne="http://schemas.microsoft.com/office/word/2006/wordml" xmlns:wps="http://schemas.microsoft.com/office/word/2010/wordprocessingShape" mc:Ignorable="w14 w15 w16se wp14">
+<w:document xmlns:wpc="http://schemas.microsoft.com/office/word/2010/wordprocessingCanvas" xmlns:cx="http://schemas.microsoft.com/office/drawing/2014/chartex" xmlns:cx1="http://schemas.microsoft.com/office/drawing/2015/9/8/chartex" xmlns:mc="http://schemas.openxmlformats.org/markup-compatibility/2006" xmlns:o="urn:schemas-microsoft-com:office:office" xmlns:r="http://schemas.openxmlformats.org/officeDocument/2006/relationships" xmlns:m="http://schemas.openxmlformats.org/officeDocument/2006/math" xmlns:v="urn:schemas-microsoft-com:vml" xmlns:wp14="http://schemas.microsoft.com/office/word/2010/wordprocessingDrawing" xmlns:wp="http://schemas.openxmlformats.org/drawingml/2006/wordprocessingDrawing" xmlns:w10="urn:schemas-microsoft-com:office:word" xmlns:w="http://schemas.openxmlformats.org/wordprocessingml/2006/main" xmlns:w14="http://schemas.microsoft.com/office/word/2010/wordml" xmlns:w15="http://schemas.microsoft.com/office/word/2012/wordml" xmlns:w16se="http://schemas.microsoft.com/office/word/2015/wordml/symex" xmlns:wpg="http://schemas.microsoft.com/office/word/2010/wordprocessingGroup" xmlns:wpi="http://schemas.microsoft.com/office/word/2010/wordprocessingInk" xmlns:wne="http://schemas.microsoft.com/office/word/2006/wordml" xmlns:wps="http://schemas.microsoft.com/office/word/2010/wordprocessingShape" mc:Ignorable="w14 w15 w16se wp14">
   <w:body>
     <w:p>
       <w:pPr>
-        <w:pStyle w:val="Heading1"/>
+        <w:pStyle w:val="Heading3"/>
       </w:pPr>
       <w:r>
         <w:t>User Login:</w:t>
       </w:r>
     </w:p>
     <w:p>
+      <w:pPr>
+        <w:pStyle w:val="ListParagraph"/>
+        <w:numPr>
+          <w:ilvl w:val="0"/>
+          <w:numId w:val="2"/>
+        </w:numPr>
+      </w:pPr>
       <w:r>
         <w:t xml:space="preserve">User should be able </w:t>
       </w:r>
@@ -19,16 +26,26 @@
       </w:r>
     </w:p>
     <w:p>
+      <w:pPr>
+        <w:pStyle w:val="ListParagraph"/>
+        <w:numPr>
+          <w:ilvl w:val="0"/>
+          <w:numId w:val="2"/>
+        </w:numPr>
+      </w:pPr>
       <w:r>
         <w:t>If username or password is invalid, show an error message.</w:t>
       </w:r>
     </w:p>
     <w:p>
+      <w:pPr>
+        <w:ind w:left="720"/>
+      </w:pPr>
       <w:r>
         <w:drawing>
-          <wp:inline distT="0" distB="0" distL="0" distR="0" wp14:anchorId="44BF53B3" wp14:editId="02D2A682">
-            <wp:extent cx="1828800" cy="2440799"/>
-            <wp:effectExtent l="0" t="0" r="0" b="0"/>
+          <wp:inline distT="0" distB="0" distL="0" distR="0" wp14:anchorId="0F45462A" wp14:editId="1F67D360">
+            <wp:extent cx="2449773" cy="5142038"/>
+            <wp:effectExtent l="19050" t="19050" r="27305" b="20955"/>
             <wp:docPr id="1" name="Picture 1"/>
             <wp:cNvGraphicFramePr>
               <a:graphicFrameLocks xmlns:a="http://schemas.openxmlformats.org/drawingml/2006/main" noChangeAspect="1"/>
@@ -49,11 +66,16 @@
                   <pic:spPr>
                     <a:xfrm>
                       <a:off x="0" y="0"/>
-                      <a:ext cx="1849002" cy="2467761"/>
+                      <a:ext cx="2503565" cy="5254946"/>
                     </a:xfrm>
                     <a:prstGeom prst="rect">
                       <a:avLst/>
                     </a:prstGeom>
+                    <a:ln>
+                      <a:solidFill>
+                        <a:schemeClr val="tx1"/>
+                      </a:solidFill>
+                    </a:ln>
                   </pic:spPr>
                 </pic:pic>
               </a:graphicData>
@@ -65,23 +87,104 @@
     <w:p>
       <w:pPr>
         <w:pStyle w:val="Heading1"/>
-      </w:pPr>
-      <w:r>
-        <w:t>Home Screen:</w:t>
-      </w:r>
-    </w:p>
-    <w:p>
-      <w:r>
-        <w:t>There should 4 buttons to navigate further.</w:t>
+        <w:rPr>
+          <w:color w:val="1F4D78" w:themeColor="accent1" w:themeShade="7F"/>
+          <w:sz w:val="24"/>
+          <w:szCs w:val="24"/>
+        </w:rPr>
+      </w:pPr>
+    </w:p>
+    <w:p>
+      <w:pPr>
+        <w:rPr>
+          <w:rFonts w:asciiTheme="majorHAnsi" w:eastAsiaTheme="majorEastAsia" w:hAnsiTheme="majorHAnsi" w:cstheme="majorBidi"/>
+          <w:color w:val="1F4D78" w:themeColor="accent1" w:themeShade="7F"/>
+          <w:sz w:val="24"/>
+          <w:szCs w:val="24"/>
+        </w:rPr>
+      </w:pPr>
+      <w:r>
+        <w:rPr>
+          <w:color w:val="1F4D78" w:themeColor="accent1" w:themeShade="7F"/>
+          <w:sz w:val="24"/>
+          <w:szCs w:val="24"/>
+        </w:rPr>
+        <w:br w:type="page"/>
+      </w:r>
+    </w:p>
+    <w:p>
+      <w:pPr>
+        <w:pStyle w:val="Heading1"/>
+        <w:rPr>
+          <w:color w:val="1F4D78" w:themeColor="accent1" w:themeShade="7F"/>
+          <w:sz w:val="24"/>
+          <w:szCs w:val="24"/>
+        </w:rPr>
+      </w:pPr>
+      <w:r>
+        <w:rPr>
+          <w:color w:val="1F4D78" w:themeColor="accent1" w:themeShade="7F"/>
+          <w:sz w:val="24"/>
+          <w:szCs w:val="24"/>
+        </w:rPr>
+        <w:lastRenderedPageBreak/>
+        <w:t>Main Menu:</w:t>
+      </w:r>
+    </w:p>
+    <w:p>
+      <w:r>
+        <w:t xml:space="preserve">There should </w:t>
+      </w:r>
+      <w:r>
+        <w:t>3</w:t>
+      </w:r>
+      <w:r>
+        <w:t xml:space="preserve"> buttons to navigate further.</w:t>
+      </w:r>
+    </w:p>
+    <w:p>
+      <w:pPr>
+        <w:pStyle w:val="ListParagraph"/>
+        <w:numPr>
+          <w:ilvl w:val="0"/>
+          <w:numId w:val="3"/>
+        </w:numPr>
+      </w:pPr>
+      <w:r>
+        <w:t>Stock Entry</w:t>
+      </w:r>
+    </w:p>
+    <w:p>
+      <w:pPr>
+        <w:pStyle w:val="ListParagraph"/>
+        <w:numPr>
+          <w:ilvl w:val="0"/>
+          <w:numId w:val="3"/>
+        </w:numPr>
+      </w:pPr>
+      <w:r>
+        <w:t>Stock Counting</w:t>
+      </w:r>
+    </w:p>
+    <w:p>
+      <w:pPr>
+        <w:pStyle w:val="ListParagraph"/>
+        <w:numPr>
+          <w:ilvl w:val="0"/>
+          <w:numId w:val="3"/>
+        </w:numPr>
+      </w:pPr>
+      <w:r>
+        <w:t>Stock Dispatch</w:t>
       </w:r>
     </w:p>
     <w:p>
       <w:r>
         <w:drawing>
-          <wp:inline distT="0" distB="0" distL="0" distR="0" wp14:anchorId="3C6F5BAC" wp14:editId="1EEE9DD6">
-            <wp:extent cx="2426329" cy="3268605"/>
-            <wp:effectExtent l="0" t="0" r="0" b="8255"/>
-            <wp:docPr id="2" name="Picture 2"/>
+          <wp:inline distT="0" distB="0" distL="0" distR="0" wp14:anchorId="0D6D75A5" wp14:editId="626E7A5C">
+            <wp:extent cx="3592924" cy="3336877"/>
+            <wp:effectExtent l="19050" t="19050" r="26670" b="16510"/>
+            <wp:docPr id="4" name="Picture 4"/>
             <wp:cNvGraphicFramePr>
               <a:graphicFrameLocks xmlns:a="http://schemas.openxmlformats.org/drawingml/2006/main" noChangeAspect="1"/>
             </wp:cNvGraphicFramePr>
@@ -101,11 +204,16 @@
                   <pic:spPr>
                     <a:xfrm>
                       <a:off x="0" y="0"/>
-                      <a:ext cx="2429948" cy="3273480"/>
+                      <a:ext cx="3614170" cy="3356608"/>
                     </a:xfrm>
                     <a:prstGeom prst="rect">
                       <a:avLst/>
                     </a:prstGeom>
+                    <a:ln>
+                      <a:solidFill>
+                        <a:schemeClr val="tx1"/>
+                      </a:solidFill>
+                    </a:ln>
                   </pic:spPr>
                 </pic:pic>
               </a:graphicData>
@@ -116,10 +224,24 @@
     </w:p>
     <w:p>
       <w:pPr>
-        <w:pStyle w:val="Heading1"/>
-      </w:pPr>
-      <w:r>
-        <w:t>Stock Entry, Stock Dispatch, Stock Counting</w:t>
+        <w:rPr>
+          <w:rFonts w:asciiTheme="majorHAnsi" w:eastAsiaTheme="majorEastAsia" w:hAnsiTheme="majorHAnsi" w:cstheme="majorBidi"/>
+          <w:color w:val="1F4D78" w:themeColor="accent1" w:themeShade="7F"/>
+          <w:sz w:val="24"/>
+          <w:szCs w:val="24"/>
+        </w:rPr>
+      </w:pPr>
+      <w:r>
+        <w:br w:type="page"/>
+      </w:r>
+    </w:p>
+    <w:p>
+      <w:pPr>
+        <w:pStyle w:val="Heading3"/>
+      </w:pPr>
+      <w:r>
+        <w:lastRenderedPageBreak/>
+        <w:t>Stock Entry</w:t>
       </w:r>
     </w:p>
     <w:p>
@@ -127,11 +249,11 @@
         <w:pStyle w:val="ListParagraph"/>
         <w:numPr>
           <w:ilvl w:val="0"/>
-          <w:numId w:val="1"/>
+          <w:numId w:val="4"/>
         </w:numPr>
       </w:pPr>
       <w:r>
-        <w:t>Check the feasibility to scan 2D barcode using mobile camera.</w:t>
+        <w:t>User will select Supplier Name and Invoice Number.</w:t>
       </w:r>
     </w:p>
     <w:p>
@@ -139,11 +261,11 @@
         <w:pStyle w:val="ListParagraph"/>
         <w:numPr>
           <w:ilvl w:val="0"/>
-          <w:numId w:val="1"/>
+          <w:numId w:val="4"/>
         </w:numPr>
       </w:pPr>
       <w:r>
-        <w:t>If Mobile camera cannot read 2D barcodes, user will connect handheld barcode scanner using OTG connector and scans the 2D barcode on the product.</w:t>
+        <w:t>There should be a button add a new item.</w:t>
       </w:r>
     </w:p>
     <w:p>
@@ -151,11 +273,11 @@
         <w:pStyle w:val="ListParagraph"/>
         <w:numPr>
           <w:ilvl w:val="0"/>
-          <w:numId w:val="1"/>
+          <w:numId w:val="4"/>
         </w:numPr>
       </w:pPr>
       <w:r>
-        <w:t>On clicking of new stock entry button on home, form should be navigated to item list as per the below mock-up screen.</w:t>
+        <w:t>On clicking of new, it should navigate to item entry.</w:t>
       </w:r>
     </w:p>
     <w:p>
@@ -163,12 +285,11 @@
         <w:pStyle w:val="ListParagraph"/>
         <w:numPr>
           <w:ilvl w:val="0"/>
-          <w:numId w:val="1"/>
+          <w:numId w:val="4"/>
         </w:numPr>
       </w:pPr>
       <w:r>
-        <w:lastRenderedPageBreak/>
-        <w:t>On clicking of new button, a new form should be available to enter item details.</w:t>
+        <w:t>On saving entry it should add to list of invoice items.</w:t>
       </w:r>
     </w:p>
     <w:p>
@@ -176,23 +297,35 @@
         <w:pStyle w:val="ListParagraph"/>
         <w:numPr>
           <w:ilvl w:val="0"/>
-          <w:numId w:val="1"/>
+          <w:numId w:val="4"/>
         </w:numPr>
       </w:pPr>
       <w:r>
-        <w:t xml:space="preserve">Scanned item details should have fetched from database and show </w:t>
-      </w:r>
-      <w:r>
-        <w:t xml:space="preserve">in item name text box. App should also check the validation; weather item exists or not. </w:t>
-      </w:r>
-    </w:p>
-    <w:p>
+        <w:t>There should an option to delete entry.</w:t>
+      </w:r>
+    </w:p>
+    <w:p>
+      <w:pPr>
+        <w:pStyle w:val="ListParagraph"/>
+        <w:numPr>
+          <w:ilvl w:val="0"/>
+          <w:numId w:val="4"/>
+        </w:numPr>
+      </w:pPr>
+      <w:r>
+        <w:t>There should be an option to edit entry.</w:t>
+      </w:r>
+    </w:p>
+    <w:p>
+      <w:pPr>
+        <w:pStyle w:val="ListParagraph"/>
+      </w:pPr>
       <w:r>
         <w:drawing>
-          <wp:inline distT="0" distB="0" distL="0" distR="0" wp14:anchorId="1FD69453" wp14:editId="58FA9A0A">
-            <wp:extent cx="5731510" cy="2723515"/>
-            <wp:effectExtent l="0" t="0" r="2540" b="635"/>
-            <wp:docPr id="3" name="Picture 3"/>
+          <wp:inline distT="0" distB="0" distL="0" distR="0" wp14:anchorId="1F9833BD" wp14:editId="543668D3">
+            <wp:extent cx="5731510" cy="2705735"/>
+            <wp:effectExtent l="0" t="0" r="2540" b="0"/>
+            <wp:docPr id="5" name="Picture 5"/>
             <wp:cNvGraphicFramePr>
               <a:graphicFrameLocks xmlns:a="http://schemas.openxmlformats.org/drawingml/2006/main" noChangeAspect="1"/>
             </wp:cNvGraphicFramePr>
@@ -212,6 +345,151 @@
                   <pic:spPr>
                     <a:xfrm>
                       <a:off x="0" y="0"/>
+                      <a:ext cx="5731510" cy="2705735"/>
+                    </a:xfrm>
+                    <a:prstGeom prst="rect">
+                      <a:avLst/>
+                    </a:prstGeom>
+                  </pic:spPr>
+                </pic:pic>
+              </a:graphicData>
+            </a:graphic>
+          </wp:inline>
+        </w:drawing>
+      </w:r>
+      <w:bookmarkStart w:id="0" w:name="_GoBack"/>
+      <w:bookmarkEnd w:id="0"/>
+    </w:p>
+    <w:p>
+      <w:pPr>
+        <w:rPr>
+          <w:rFonts w:asciiTheme="majorHAnsi" w:eastAsiaTheme="majorEastAsia" w:hAnsiTheme="majorHAnsi" w:cstheme="majorBidi"/>
+          <w:color w:val="1F4D78" w:themeColor="accent1" w:themeShade="7F"/>
+          <w:sz w:val="24"/>
+          <w:szCs w:val="24"/>
+        </w:rPr>
+      </w:pPr>
+      <w:r>
+        <w:rPr>
+          <w:color w:val="1F4D78" w:themeColor="accent1" w:themeShade="7F"/>
+          <w:sz w:val="24"/>
+          <w:szCs w:val="24"/>
+        </w:rPr>
+        <w:br w:type="page"/>
+      </w:r>
+    </w:p>
+    <w:p>
+      <w:pPr>
+        <w:pStyle w:val="Heading1"/>
+        <w:rPr>
+          <w:color w:val="1F4D78" w:themeColor="accent1" w:themeShade="7F"/>
+          <w:sz w:val="24"/>
+          <w:szCs w:val="24"/>
+        </w:rPr>
+      </w:pPr>
+      <w:r>
+        <w:rPr>
+          <w:color w:val="1F4D78" w:themeColor="accent1" w:themeShade="7F"/>
+          <w:sz w:val="24"/>
+          <w:szCs w:val="24"/>
+        </w:rPr>
+        <w:lastRenderedPageBreak/>
+        <w:t>Stock Entry, Stock Dispatch, Stock Counting</w:t>
+      </w:r>
+    </w:p>
+    <w:p>
+      <w:pPr>
+        <w:pStyle w:val="ListParagraph"/>
+        <w:numPr>
+          <w:ilvl w:val="0"/>
+          <w:numId w:val="1"/>
+        </w:numPr>
+      </w:pPr>
+      <w:r>
+        <w:t>Check the feasibility to scan 2D barcode using mobile camera.</w:t>
+      </w:r>
+    </w:p>
+    <w:p>
+      <w:pPr>
+        <w:pStyle w:val="ListParagraph"/>
+        <w:numPr>
+          <w:ilvl w:val="0"/>
+          <w:numId w:val="1"/>
+        </w:numPr>
+      </w:pPr>
+      <w:r>
+        <w:t>If Mobile camera cannot read 2D barcodes, user will connect handheld barcode scanner using OTG connector and scans the 2D barcode on the product.</w:t>
+      </w:r>
+    </w:p>
+    <w:p>
+      <w:pPr>
+        <w:pStyle w:val="ListParagraph"/>
+        <w:numPr>
+          <w:ilvl w:val="0"/>
+          <w:numId w:val="1"/>
+        </w:numPr>
+      </w:pPr>
+      <w:r>
+        <w:t>On clicking of new stock entry button on home, form should be navigated to item list as per the below mock-up screen.</w:t>
+      </w:r>
+    </w:p>
+    <w:p>
+      <w:pPr>
+        <w:pStyle w:val="ListParagraph"/>
+        <w:numPr>
+          <w:ilvl w:val="0"/>
+          <w:numId w:val="1"/>
+        </w:numPr>
+      </w:pPr>
+      <w:r>
+        <w:t>On clicking of new button, a new form should be available to enter item details.</w:t>
+      </w:r>
+    </w:p>
+    <w:p>
+      <w:pPr>
+        <w:pStyle w:val="ListParagraph"/>
+        <w:numPr>
+          <w:ilvl w:val="0"/>
+          <w:numId w:val="1"/>
+        </w:numPr>
+      </w:pPr>
+      <w:r>
+        <w:t xml:space="preserve">Scanned item details should have fetched from database and show </w:t>
+      </w:r>
+      <w:r>
+        <w:t xml:space="preserve">in item name text box. App should also check the validation; weather item exists or not. </w:t>
+      </w:r>
+    </w:p>
+    <w:p>
+      <w:r>
+        <w:rPr>
+          <w:noProof/>
+          <w:lang w:eastAsia="en-IN"/>
+        </w:rPr>
+        <w:drawing>
+          <wp:inline distT="0" distB="0" distL="0" distR="0" wp14:anchorId="1FD69453" wp14:editId="58FA9A0A">
+            <wp:extent cx="5731510" cy="2723515"/>
+            <wp:effectExtent l="0" t="0" r="2540" b="635"/>
+            <wp:docPr id="3" name="Picture 3"/>
+            <wp:cNvGraphicFramePr>
+              <a:graphicFrameLocks xmlns:a="http://schemas.openxmlformats.org/drawingml/2006/main" noChangeAspect="1"/>
+            </wp:cNvGraphicFramePr>
+            <a:graphic xmlns:a="http://schemas.openxmlformats.org/drawingml/2006/main">
+              <a:graphicData uri="http://schemas.openxmlformats.org/drawingml/2006/picture">
+                <pic:pic xmlns:pic="http://schemas.openxmlformats.org/drawingml/2006/picture">
+                  <pic:nvPicPr>
+                    <pic:cNvPr id="1" name=""/>
+                    <pic:cNvPicPr/>
+                  </pic:nvPicPr>
+                  <pic:blipFill>
+                    <a:blip r:embed="rId8"/>
+                    <a:stretch>
+                      <a:fillRect/>
+                    </a:stretch>
+                  </pic:blipFill>
+                  <pic:spPr>
+                    <a:xfrm>
+                      <a:off x="0" y="0"/>
                       <a:ext cx="5731510" cy="2723515"/>
                     </a:xfrm>
                     <a:prstGeom prst="rect">
@@ -234,8 +512,6 @@
       <w:r>
         <w:t>Once this is completed later we can look into billing.</w:t>
       </w:r>
-      <w:bookmarkStart w:id="0" w:name="_GoBack"/>
-      <w:bookmarkEnd w:id="0"/>
     </w:p>
     <w:sectPr>
       <w:pgSz w:w="11906" w:h="16838"/>
@@ -248,8 +524,234 @@
 </file>
 
 <file path=word/numbering.xml><?xml version="1.0" encoding="utf-8"?>
-<w:numbering xmlns:wpc="http://schemas.microsoft.com/office/word/2010/wordprocessingCanvas" xmlns:cx="http://schemas.microsoft.com/office/drawing/2014/chartex" xmlns:mc="http://schemas.openxmlformats.org/markup-compatibility/2006" xmlns:o="urn:schemas-microsoft-com:office:office" xmlns:r="http://schemas.openxmlformats.org/officeDocument/2006/relationships" xmlns:m="http://schemas.openxmlformats.org/officeDocument/2006/math" xmlns:v="urn:schemas-microsoft-com:vml" xmlns:wp14="http://schemas.microsoft.com/office/word/2010/wordprocessingDrawing" xmlns:wp="http://schemas.openxmlformats.org/drawingml/2006/wordprocessingDrawing" xmlns:w10="urn:schemas-microsoft-com:office:word" xmlns:w="http://schemas.openxmlformats.org/wordprocessingml/2006/main" xmlns:w14="http://schemas.microsoft.com/office/word/2010/wordml" xmlns:w15="http://schemas.microsoft.com/office/word/2012/wordml" xmlns:w16se="http://schemas.microsoft.com/office/word/2015/wordml/symex" xmlns:wpg="http://schemas.microsoft.com/office/word/2010/wordprocessingGroup" xmlns:wpi="http://schemas.microsoft.com/office/word/2010/wordprocessingInk" xmlns:wne="http://schemas.microsoft.com/office/word/2006/wordml" xmlns:wps="http://schemas.microsoft.com/office/word/2010/wordprocessingShape" mc:Ignorable="w14 w15 w16se wp14">
+<w:numbering xmlns:wpc="http://schemas.microsoft.com/office/word/2010/wordprocessingCanvas" xmlns:cx="http://schemas.microsoft.com/office/drawing/2014/chartex" xmlns:cx1="http://schemas.microsoft.com/office/drawing/2015/9/8/chartex" xmlns:mc="http://schemas.openxmlformats.org/markup-compatibility/2006" xmlns:o="urn:schemas-microsoft-com:office:office" xmlns:r="http://schemas.openxmlformats.org/officeDocument/2006/relationships" xmlns:m="http://schemas.openxmlformats.org/officeDocument/2006/math" xmlns:v="urn:schemas-microsoft-com:vml" xmlns:wp14="http://schemas.microsoft.com/office/word/2010/wordprocessingDrawing" xmlns:wp="http://schemas.openxmlformats.org/drawingml/2006/wordprocessingDrawing" xmlns:w10="urn:schemas-microsoft-com:office:word" xmlns:w="http://schemas.openxmlformats.org/wordprocessingml/2006/main" xmlns:w14="http://schemas.microsoft.com/office/word/2010/wordml" xmlns:w15="http://schemas.microsoft.com/office/word/2012/wordml" xmlns:w16se="http://schemas.microsoft.com/office/word/2015/wordml/symex" xmlns:wpg="http://schemas.microsoft.com/office/word/2010/wordprocessingGroup" xmlns:wpi="http://schemas.microsoft.com/office/word/2010/wordprocessingInk" xmlns:wne="http://schemas.microsoft.com/office/word/2006/wordml" xmlns:wps="http://schemas.microsoft.com/office/word/2010/wordprocessingShape" mc:Ignorable="w14 w15 w16se wp14">
   <w:abstractNum w:abstractNumId="0" w15:restartNumberingAfterBreak="0">
+    <w:nsid w:val="19296F1F"/>
+    <w:multiLevelType w:val="hybridMultilevel"/>
+    <w:tmpl w:val="9DFE9E9E"/>
+    <w:lvl w:ilvl="0" w:tplc="40090001">
+      <w:start w:val="1"/>
+      <w:numFmt w:val="bullet"/>
+      <w:lvlText w:val=""/>
+      <w:lvlJc w:val="left"/>
+      <w:pPr>
+        <w:ind w:left="720" w:hanging="360"/>
+      </w:pPr>
+      <w:rPr>
+        <w:rFonts w:ascii="Symbol" w:hAnsi="Symbol" w:hint="default"/>
+      </w:rPr>
+    </w:lvl>
+    <w:lvl w:ilvl="1" w:tplc="40090003" w:tentative="1">
+      <w:start w:val="1"/>
+      <w:numFmt w:val="bullet"/>
+      <w:lvlText w:val="o"/>
+      <w:lvlJc w:val="left"/>
+      <w:pPr>
+        <w:ind w:left="1440" w:hanging="360"/>
+      </w:pPr>
+      <w:rPr>
+        <w:rFonts w:ascii="Courier New" w:hAnsi="Courier New" w:cs="Courier New" w:hint="default"/>
+      </w:rPr>
+    </w:lvl>
+    <w:lvl w:ilvl="2" w:tplc="40090005" w:tentative="1">
+      <w:start w:val="1"/>
+      <w:numFmt w:val="bullet"/>
+      <w:lvlText w:val=""/>
+      <w:lvlJc w:val="left"/>
+      <w:pPr>
+        <w:ind w:left="2160" w:hanging="360"/>
+      </w:pPr>
+      <w:rPr>
+        <w:rFonts w:ascii="Wingdings" w:hAnsi="Wingdings" w:hint="default"/>
+      </w:rPr>
+    </w:lvl>
+    <w:lvl w:ilvl="3" w:tplc="40090001" w:tentative="1">
+      <w:start w:val="1"/>
+      <w:numFmt w:val="bullet"/>
+      <w:lvlText w:val=""/>
+      <w:lvlJc w:val="left"/>
+      <w:pPr>
+        <w:ind w:left="2880" w:hanging="360"/>
+      </w:pPr>
+      <w:rPr>
+        <w:rFonts w:ascii="Symbol" w:hAnsi="Symbol" w:hint="default"/>
+      </w:rPr>
+    </w:lvl>
+    <w:lvl w:ilvl="4" w:tplc="40090003" w:tentative="1">
+      <w:start w:val="1"/>
+      <w:numFmt w:val="bullet"/>
+      <w:lvlText w:val="o"/>
+      <w:lvlJc w:val="left"/>
+      <w:pPr>
+        <w:ind w:left="3600" w:hanging="360"/>
+      </w:pPr>
+      <w:rPr>
+        <w:rFonts w:ascii="Courier New" w:hAnsi="Courier New" w:cs="Courier New" w:hint="default"/>
+      </w:rPr>
+    </w:lvl>
+    <w:lvl w:ilvl="5" w:tplc="40090005" w:tentative="1">
+      <w:start w:val="1"/>
+      <w:numFmt w:val="bullet"/>
+      <w:lvlText w:val=""/>
+      <w:lvlJc w:val="left"/>
+      <w:pPr>
+        <w:ind w:left="4320" w:hanging="360"/>
+      </w:pPr>
+      <w:rPr>
+        <w:rFonts w:ascii="Wingdings" w:hAnsi="Wingdings" w:hint="default"/>
+      </w:rPr>
+    </w:lvl>
+    <w:lvl w:ilvl="6" w:tplc="40090001" w:tentative="1">
+      <w:start w:val="1"/>
+      <w:numFmt w:val="bullet"/>
+      <w:lvlText w:val=""/>
+      <w:lvlJc w:val="left"/>
+      <w:pPr>
+        <w:ind w:left="5040" w:hanging="360"/>
+      </w:pPr>
+      <w:rPr>
+        <w:rFonts w:ascii="Symbol" w:hAnsi="Symbol" w:hint="default"/>
+      </w:rPr>
+    </w:lvl>
+    <w:lvl w:ilvl="7" w:tplc="40090003" w:tentative="1">
+      <w:start w:val="1"/>
+      <w:numFmt w:val="bullet"/>
+      <w:lvlText w:val="o"/>
+      <w:lvlJc w:val="left"/>
+      <w:pPr>
+        <w:ind w:left="5760" w:hanging="360"/>
+      </w:pPr>
+      <w:rPr>
+        <w:rFonts w:ascii="Courier New" w:hAnsi="Courier New" w:cs="Courier New" w:hint="default"/>
+      </w:rPr>
+    </w:lvl>
+    <w:lvl w:ilvl="8" w:tplc="40090005" w:tentative="1">
+      <w:start w:val="1"/>
+      <w:numFmt w:val="bullet"/>
+      <w:lvlText w:val=""/>
+      <w:lvlJc w:val="left"/>
+      <w:pPr>
+        <w:ind w:left="6480" w:hanging="360"/>
+      </w:pPr>
+      <w:rPr>
+        <w:rFonts w:ascii="Wingdings" w:hAnsi="Wingdings" w:hint="default"/>
+      </w:rPr>
+    </w:lvl>
+  </w:abstractNum>
+  <w:abstractNum w:abstractNumId="1" w15:restartNumberingAfterBreak="0">
+    <w:nsid w:val="1B954E9D"/>
+    <w:multiLevelType w:val="hybridMultilevel"/>
+    <w:tmpl w:val="396C46A8"/>
+    <w:lvl w:ilvl="0" w:tplc="40090001">
+      <w:start w:val="1"/>
+      <w:numFmt w:val="bullet"/>
+      <w:lvlText w:val=""/>
+      <w:lvlJc w:val="left"/>
+      <w:pPr>
+        <w:ind w:left="720" w:hanging="360"/>
+      </w:pPr>
+      <w:rPr>
+        <w:rFonts w:ascii="Symbol" w:hAnsi="Symbol" w:hint="default"/>
+      </w:rPr>
+    </w:lvl>
+    <w:lvl w:ilvl="1" w:tplc="40090003" w:tentative="1">
+      <w:start w:val="1"/>
+      <w:numFmt w:val="bullet"/>
+      <w:lvlText w:val="o"/>
+      <w:lvlJc w:val="left"/>
+      <w:pPr>
+        <w:ind w:left="1440" w:hanging="360"/>
+      </w:pPr>
+      <w:rPr>
+        <w:rFonts w:ascii="Courier New" w:hAnsi="Courier New" w:cs="Courier New" w:hint="default"/>
+      </w:rPr>
+    </w:lvl>
+    <w:lvl w:ilvl="2" w:tplc="40090005" w:tentative="1">
+      <w:start w:val="1"/>
+      <w:numFmt w:val="bullet"/>
+      <w:lvlText w:val=""/>
+      <w:lvlJc w:val="left"/>
+      <w:pPr>
+        <w:ind w:left="2160" w:hanging="360"/>
+      </w:pPr>
+      <w:rPr>
+        <w:rFonts w:ascii="Wingdings" w:hAnsi="Wingdings" w:hint="default"/>
+      </w:rPr>
+    </w:lvl>
+    <w:lvl w:ilvl="3" w:tplc="40090001" w:tentative="1">
+      <w:start w:val="1"/>
+      <w:numFmt w:val="bullet"/>
+      <w:lvlText w:val=""/>
+      <w:lvlJc w:val="left"/>
+      <w:pPr>
+        <w:ind w:left="2880" w:hanging="360"/>
+      </w:pPr>
+      <w:rPr>
+        <w:rFonts w:ascii="Symbol" w:hAnsi="Symbol" w:hint="default"/>
+      </w:rPr>
+    </w:lvl>
+    <w:lvl w:ilvl="4" w:tplc="40090003" w:tentative="1">
+      <w:start w:val="1"/>
+      <w:numFmt w:val="bullet"/>
+      <w:lvlText w:val="o"/>
+      <w:lvlJc w:val="left"/>
+      <w:pPr>
+        <w:ind w:left="3600" w:hanging="360"/>
+      </w:pPr>
+      <w:rPr>
+        <w:rFonts w:ascii="Courier New" w:hAnsi="Courier New" w:cs="Courier New" w:hint="default"/>
+      </w:rPr>
+    </w:lvl>
+    <w:lvl w:ilvl="5" w:tplc="40090005" w:tentative="1">
+      <w:start w:val="1"/>
+      <w:numFmt w:val="bullet"/>
+      <w:lvlText w:val=""/>
+      <w:lvlJc w:val="left"/>
+      <w:pPr>
+        <w:ind w:left="4320" w:hanging="360"/>
+      </w:pPr>
+      <w:rPr>
+        <w:rFonts w:ascii="Wingdings" w:hAnsi="Wingdings" w:hint="default"/>
+      </w:rPr>
+    </w:lvl>
+    <w:lvl w:ilvl="6" w:tplc="40090001" w:tentative="1">
+      <w:start w:val="1"/>
+      <w:numFmt w:val="bullet"/>
+      <w:lvlText w:val=""/>
+      <w:lvlJc w:val="left"/>
+      <w:pPr>
+        <w:ind w:left="5040" w:hanging="360"/>
+      </w:pPr>
+      <w:rPr>
+        <w:rFonts w:ascii="Symbol" w:hAnsi="Symbol" w:hint="default"/>
+      </w:rPr>
+    </w:lvl>
+    <w:lvl w:ilvl="7" w:tplc="40090003" w:tentative="1">
+      <w:start w:val="1"/>
+      <w:numFmt w:val="bullet"/>
+      <w:lvlText w:val="o"/>
+      <w:lvlJc w:val="left"/>
+      <w:pPr>
+        <w:ind w:left="5760" w:hanging="360"/>
+      </w:pPr>
+      <w:rPr>
+        <w:rFonts w:ascii="Courier New" w:hAnsi="Courier New" w:cs="Courier New" w:hint="default"/>
+      </w:rPr>
+    </w:lvl>
+    <w:lvl w:ilvl="8" w:tplc="40090005" w:tentative="1">
+      <w:start w:val="1"/>
+      <w:numFmt w:val="bullet"/>
+      <w:lvlText w:val=""/>
+      <w:lvlJc w:val="left"/>
+      <w:pPr>
+        <w:ind w:left="6480" w:hanging="360"/>
+      </w:pPr>
+      <w:rPr>
+        <w:rFonts w:ascii="Wingdings" w:hAnsi="Wingdings" w:hint="default"/>
+      </w:rPr>
+    </w:lvl>
+  </w:abstractNum>
+  <w:abstractNum w:abstractNumId="2" w15:restartNumberingAfterBreak="0">
     <w:nsid w:val="453E1191"/>
     <w:multiLevelType w:val="hybridMultilevel"/>
     <w:tmpl w:val="20780B6C"/>
@@ -362,8 +864,130 @@
       </w:rPr>
     </w:lvl>
   </w:abstractNum>
+  <w:abstractNum w:abstractNumId="3" w15:restartNumberingAfterBreak="0">
+    <w:nsid w:val="5D457577"/>
+    <w:multiLevelType w:val="hybridMultilevel"/>
+    <w:tmpl w:val="429CDE42"/>
+    <w:lvl w:ilvl="0" w:tplc="40090001">
+      <w:start w:val="1"/>
+      <w:numFmt w:val="bullet"/>
+      <w:lvlText w:val=""/>
+      <w:lvlJc w:val="left"/>
+      <w:pPr>
+        <w:ind w:left="720" w:hanging="360"/>
+      </w:pPr>
+      <w:rPr>
+        <w:rFonts w:ascii="Symbol" w:hAnsi="Symbol" w:hint="default"/>
+      </w:rPr>
+    </w:lvl>
+    <w:lvl w:ilvl="1" w:tplc="40090003" w:tentative="1">
+      <w:start w:val="1"/>
+      <w:numFmt w:val="bullet"/>
+      <w:lvlText w:val="o"/>
+      <w:lvlJc w:val="left"/>
+      <w:pPr>
+        <w:ind w:left="1440" w:hanging="360"/>
+      </w:pPr>
+      <w:rPr>
+        <w:rFonts w:ascii="Courier New" w:hAnsi="Courier New" w:cs="Courier New" w:hint="default"/>
+      </w:rPr>
+    </w:lvl>
+    <w:lvl w:ilvl="2" w:tplc="40090005" w:tentative="1">
+      <w:start w:val="1"/>
+      <w:numFmt w:val="bullet"/>
+      <w:lvlText w:val=""/>
+      <w:lvlJc w:val="left"/>
+      <w:pPr>
+        <w:ind w:left="2160" w:hanging="360"/>
+      </w:pPr>
+      <w:rPr>
+        <w:rFonts w:ascii="Wingdings" w:hAnsi="Wingdings" w:hint="default"/>
+      </w:rPr>
+    </w:lvl>
+    <w:lvl w:ilvl="3" w:tplc="40090001" w:tentative="1">
+      <w:start w:val="1"/>
+      <w:numFmt w:val="bullet"/>
+      <w:lvlText w:val=""/>
+      <w:lvlJc w:val="left"/>
+      <w:pPr>
+        <w:ind w:left="2880" w:hanging="360"/>
+      </w:pPr>
+      <w:rPr>
+        <w:rFonts w:ascii="Symbol" w:hAnsi="Symbol" w:hint="default"/>
+      </w:rPr>
+    </w:lvl>
+    <w:lvl w:ilvl="4" w:tplc="40090003" w:tentative="1">
+      <w:start w:val="1"/>
+      <w:numFmt w:val="bullet"/>
+      <w:lvlText w:val="o"/>
+      <w:lvlJc w:val="left"/>
+      <w:pPr>
+        <w:ind w:left="3600" w:hanging="360"/>
+      </w:pPr>
+      <w:rPr>
+        <w:rFonts w:ascii="Courier New" w:hAnsi="Courier New" w:cs="Courier New" w:hint="default"/>
+      </w:rPr>
+    </w:lvl>
+    <w:lvl w:ilvl="5" w:tplc="40090005" w:tentative="1">
+      <w:start w:val="1"/>
+      <w:numFmt w:val="bullet"/>
+      <w:lvlText w:val=""/>
+      <w:lvlJc w:val="left"/>
+      <w:pPr>
+        <w:ind w:left="4320" w:hanging="360"/>
+      </w:pPr>
+      <w:rPr>
+        <w:rFonts w:ascii="Wingdings" w:hAnsi="Wingdings" w:hint="default"/>
+      </w:rPr>
+    </w:lvl>
+    <w:lvl w:ilvl="6" w:tplc="40090001" w:tentative="1">
+      <w:start w:val="1"/>
+      <w:numFmt w:val="bullet"/>
+      <w:lvlText w:val=""/>
+      <w:lvlJc w:val="left"/>
+      <w:pPr>
+        <w:ind w:left="5040" w:hanging="360"/>
+      </w:pPr>
+      <w:rPr>
+        <w:rFonts w:ascii="Symbol" w:hAnsi="Symbol" w:hint="default"/>
+      </w:rPr>
+    </w:lvl>
+    <w:lvl w:ilvl="7" w:tplc="40090003" w:tentative="1">
+      <w:start w:val="1"/>
+      <w:numFmt w:val="bullet"/>
+      <w:lvlText w:val="o"/>
+      <w:lvlJc w:val="left"/>
+      <w:pPr>
+        <w:ind w:left="5760" w:hanging="360"/>
+      </w:pPr>
+      <w:rPr>
+        <w:rFonts w:ascii="Courier New" w:hAnsi="Courier New" w:cs="Courier New" w:hint="default"/>
+      </w:rPr>
+    </w:lvl>
+    <w:lvl w:ilvl="8" w:tplc="40090005" w:tentative="1">
+      <w:start w:val="1"/>
+      <w:numFmt w:val="bullet"/>
+      <w:lvlText w:val=""/>
+      <w:lvlJc w:val="left"/>
+      <w:pPr>
+        <w:ind w:left="6480" w:hanging="360"/>
+      </w:pPr>
+      <w:rPr>
+        <w:rFonts w:ascii="Wingdings" w:hAnsi="Wingdings" w:hint="default"/>
+      </w:rPr>
+    </w:lvl>
+  </w:abstractNum>
   <w:num w:numId="1">
+    <w:abstractNumId w:val="2"/>
+  </w:num>
+  <w:num w:numId="2">
     <w:abstractNumId w:val="0"/>
+  </w:num>
+  <w:num w:numId="3">
+    <w:abstractNumId w:val="1"/>
+  </w:num>
+  <w:num w:numId="4">
+    <w:abstractNumId w:val="3"/>
   </w:num>
 </w:numbering>
 </file>
@@ -783,6 +1407,50 @@
       <w:szCs w:val="32"/>
     </w:rPr>
   </w:style>
+  <w:style w:type="paragraph" w:styleId="Heading2">
+    <w:name w:val="heading 2"/>
+    <w:basedOn w:val="Normal"/>
+    <w:next w:val="Normal"/>
+    <w:link w:val="Heading2Char"/>
+    <w:uiPriority w:val="9"/>
+    <w:unhideWhenUsed/>
+    <w:qFormat/>
+    <w:rsid w:val="00EA060E"/>
+    <w:pPr>
+      <w:keepNext/>
+      <w:keepLines/>
+      <w:spacing w:before="40" w:after="0"/>
+      <w:outlineLvl w:val="1"/>
+    </w:pPr>
+    <w:rPr>
+      <w:rFonts w:asciiTheme="majorHAnsi" w:eastAsiaTheme="majorEastAsia" w:hAnsiTheme="majorHAnsi" w:cstheme="majorBidi"/>
+      <w:color w:val="2E74B5" w:themeColor="accent1" w:themeShade="BF"/>
+      <w:sz w:val="26"/>
+      <w:szCs w:val="26"/>
+    </w:rPr>
+  </w:style>
+  <w:style w:type="paragraph" w:styleId="Heading3">
+    <w:name w:val="heading 3"/>
+    <w:basedOn w:val="Normal"/>
+    <w:next w:val="Normal"/>
+    <w:link w:val="Heading3Char"/>
+    <w:uiPriority w:val="9"/>
+    <w:unhideWhenUsed/>
+    <w:qFormat/>
+    <w:rsid w:val="00EA060E"/>
+    <w:pPr>
+      <w:keepNext/>
+      <w:keepLines/>
+      <w:spacing w:before="40" w:after="0"/>
+      <w:outlineLvl w:val="2"/>
+    </w:pPr>
+    <w:rPr>
+      <w:rFonts w:asciiTheme="majorHAnsi" w:eastAsiaTheme="majorEastAsia" w:hAnsiTheme="majorHAnsi" w:cstheme="majorBidi"/>
+      <w:color w:val="1F4D78" w:themeColor="accent1" w:themeShade="7F"/>
+      <w:sz w:val="24"/>
+      <w:szCs w:val="24"/>
+    </w:rPr>
+  </w:style>
   <w:style w:type="character" w:default="1" w:styleId="DefaultParagraphFont">
     <w:name w:val="Default Paragraph Font"/>
     <w:uiPriority w:val="1"/>
@@ -833,6 +1501,41 @@
       <w:ind w:left="720"/>
       <w:contextualSpacing/>
     </w:pPr>
+  </w:style>
+  <w:style w:type="paragraph" w:styleId="NoSpacing">
+    <w:name w:val="No Spacing"/>
+    <w:uiPriority w:val="1"/>
+    <w:qFormat/>
+    <w:rsid w:val="00EA060E"/>
+    <w:pPr>
+      <w:spacing w:after="0" w:line="240" w:lineRule="auto"/>
+    </w:pPr>
+  </w:style>
+  <w:style w:type="character" w:customStyle="1" w:styleId="Heading2Char">
+    <w:name w:val="Heading 2 Char"/>
+    <w:basedOn w:val="DefaultParagraphFont"/>
+    <w:link w:val="Heading2"/>
+    <w:uiPriority w:val="9"/>
+    <w:rsid w:val="00EA060E"/>
+    <w:rPr>
+      <w:rFonts w:asciiTheme="majorHAnsi" w:eastAsiaTheme="majorEastAsia" w:hAnsiTheme="majorHAnsi" w:cstheme="majorBidi"/>
+      <w:color w:val="2E74B5" w:themeColor="accent1" w:themeShade="BF"/>
+      <w:sz w:val="26"/>
+      <w:szCs w:val="26"/>
+    </w:rPr>
+  </w:style>
+  <w:style w:type="character" w:customStyle="1" w:styleId="Heading3Char">
+    <w:name w:val="Heading 3 Char"/>
+    <w:basedOn w:val="DefaultParagraphFont"/>
+    <w:link w:val="Heading3"/>
+    <w:uiPriority w:val="9"/>
+    <w:rsid w:val="00EA060E"/>
+    <w:rPr>
+      <w:rFonts w:asciiTheme="majorHAnsi" w:eastAsiaTheme="majorEastAsia" w:hAnsiTheme="majorHAnsi" w:cstheme="majorBidi"/>
+      <w:color w:val="1F4D78" w:themeColor="accent1" w:themeShade="7F"/>
+      <w:sz w:val="24"/>
+      <w:szCs w:val="24"/>
+    </w:rPr>
   </w:style>
 </w:styles>
 </file>

</xml_diff>